<commit_message>
1) Completed SRS chapter. 2) modifying the orig_first_page_of_chaps_template.docx (removed the section header info) 3) adding use-case-diagram doc.
</commit_message>
<xml_diff>
--- a/Report-docs/orig_first_page_of_chaps_template.docx
+++ b/Report-docs/orig_first_page_of_chaps_template.docx
@@ -734,7 +734,6 @@
           <w:szCs w:val="24"/>
           <w:lang w:val="en-IN"/>
         </w:rPr>
-        <w:lastRenderedPageBreak/>
         <w:t xml:space="preserve">Image sharpening and restoration </w:t>
       </w:r>
       <w:r>
@@ -802,6 +801,7 @@
           <w:szCs w:val="24"/>
           <w:lang w:val="en-IN" w:eastAsia="en-IN"/>
         </w:rPr>
+        <w:lastRenderedPageBreak/>
         <w:t>ause of these curves, angles, strokes and holes in the characters and the numerals, researchers will have to face many challenges during the process of recognition and even it differs from the writing style from individuals to individuals and many more.</w:t>
       </w:r>
     </w:p>
@@ -1046,22 +1046,11 @@
     </w:p>
     <w:p>
       <w:pPr>
-        <w:spacing w:line="360" w:lineRule="auto"/>
-        <w:jc w:val="both"/>
-        <w:rPr>
-          <w:rFonts w:ascii="Times New Roman" w:eastAsia="SimSun" w:hAnsi="Times New Roman"/>
-          <w:sz w:val="24"/>
-          <w:lang w:eastAsia="zh-CN"/>
-        </w:rPr>
-      </w:pPr>
-    </w:p>
-    <w:p>
-      <w:pPr>
         <w:numPr>
           <w:ilvl w:val="0"/>
           <w:numId w:val="24"/>
         </w:numPr>
-        <w:spacing w:line="360" w:lineRule="auto"/>
+        <w:spacing w:after="0" w:line="240" w:lineRule="auto"/>
         <w:contextualSpacing/>
         <w:jc w:val="both"/>
         <w:rPr>
@@ -1074,180 +1063,21 @@
       <w:r>
         <w:rPr>
           <w:rFonts w:ascii="Times New Roman" w:eastAsia="SimSun" w:hAnsi="Times New Roman"/>
-          <w:b/>
           <w:sz w:val="24"/>
           <w:lang w:eastAsia="zh-CN"/>
         </w:rPr>
-        <w:t>Skew correcting, Thinning, Slant removal:</w:t>
-      </w:r>
-      <w:r>
-        <w:rPr>
-          <w:rFonts w:ascii="Times New Roman" w:eastAsia="SimSun" w:hAnsi="Times New Roman"/>
-          <w:sz w:val="24"/>
-          <w:lang w:eastAsia="zh-CN"/>
-        </w:rPr>
-        <w:t xml:space="preserve"> Thinning is a </w:t>
-      </w:r>
-      <w:r>
-        <w:rPr>
-          <w:rFonts w:ascii="Times New Roman" w:eastAsia="SimSun" w:hAnsi="Times New Roman"/>
-          <w:sz w:val="24"/>
-          <w:lang w:eastAsia="zh-CN"/>
-        </w:rPr>
-        <w:t>technique in which the handwritten character is pre-processed to produce a single pixel wide image which helps in the recognition of the character.</w:t>
-      </w:r>
-      <w:r>
-        <w:rPr>
-          <w:rFonts w:ascii="Times New Roman" w:eastAsia="SimSun" w:hAnsi="Times New Roman"/>
-          <w:sz w:val="24"/>
-          <w:lang w:eastAsia="zh-CN"/>
-        </w:rPr>
-        <w:t xml:space="preserve"> </w:t>
-      </w:r>
-      <w:r>
-        <w:rPr>
-          <w:rFonts w:ascii="Times New Roman" w:eastAsia="SimSun" w:hAnsi="Times New Roman"/>
-          <w:sz w:val="24"/>
-          <w:lang w:eastAsia="zh-CN"/>
-        </w:rPr>
-        <w:t>T</w:t>
-      </w:r>
-      <w:r>
-        <w:rPr>
-          <w:rFonts w:ascii="Times New Roman" w:eastAsia="SimSun" w:hAnsi="Times New Roman"/>
-          <w:sz w:val="24"/>
-          <w:lang w:eastAsia="zh-CN"/>
-        </w:rPr>
-        <w:t>his</w:t>
-      </w:r>
-      <w:r>
-        <w:rPr>
-          <w:rFonts w:ascii="Times New Roman" w:eastAsia="SimSun" w:hAnsi="Times New Roman"/>
-          <w:sz w:val="24"/>
-          <w:lang w:eastAsia="zh-CN"/>
-        </w:rPr>
-        <w:t xml:space="preserve"> is </w:t>
-      </w:r>
-      <w:r>
-        <w:rPr>
-          <w:rFonts w:ascii="Times New Roman" w:eastAsia="SimSun" w:hAnsi="Times New Roman"/>
-          <w:sz w:val="24"/>
-          <w:lang w:eastAsia="zh-CN"/>
-        </w:rPr>
-        <w:t>performed</w:t>
-      </w:r>
-      <w:r>
-        <w:rPr>
-          <w:rFonts w:ascii="Times New Roman" w:eastAsia="SimSun" w:hAnsi="Times New Roman"/>
-          <w:sz w:val="24"/>
-          <w:lang w:eastAsia="zh-CN"/>
-        </w:rPr>
-        <w:t xml:space="preserve"> iteratively </w:t>
-      </w:r>
-      <w:r>
-        <w:rPr>
-          <w:rFonts w:ascii="Times New Roman" w:eastAsia="SimSun" w:hAnsi="Times New Roman"/>
-          <w:sz w:val="24"/>
-          <w:lang w:eastAsia="zh-CN"/>
-        </w:rPr>
-        <w:t xml:space="preserve">to get only one </w:t>
-      </w:r>
-      <w:r>
-        <w:rPr>
-          <w:rFonts w:ascii="Times New Roman" w:eastAsia="SimSun" w:hAnsi="Times New Roman"/>
-          <w:sz w:val="24"/>
-          <w:lang w:eastAsia="zh-CN"/>
-        </w:rPr>
-        <w:lastRenderedPageBreak/>
-        <w:t>pixel wide representation of the image which has the character.</w:t>
-      </w:r>
-      <w:r>
-        <w:rPr>
-          <w:rFonts w:ascii="Times New Roman" w:eastAsia="SimSun" w:hAnsi="Times New Roman"/>
-          <w:sz w:val="24"/>
-          <w:lang w:eastAsia="zh-CN"/>
-        </w:rPr>
-        <w:t xml:space="preserve"> The products that can be used for thinning purpose are Cumulative Scalar Product (CSP) of windows text lock with Gabor filters, Morphology based thinning algorithm and many others. </w:t>
-      </w:r>
-    </w:p>
-    <w:p>
-      <w:pPr>
-        <w:spacing w:after="0" w:line="240" w:lineRule="auto"/>
-        <w:rPr>
-          <w:rFonts w:ascii="Times New Roman" w:eastAsia="SimSun" w:hAnsi="Times New Roman"/>
-          <w:sz w:val="24"/>
-          <w:szCs w:val="24"/>
-          <w:lang w:eastAsia="zh-CN"/>
-        </w:rPr>
-      </w:pPr>
-    </w:p>
-    <w:p>
-      <w:pPr>
-        <w:spacing w:before="240" w:after="0" w:line="360" w:lineRule="auto"/>
-        <w:jc w:val="both"/>
-        <w:rPr>
-          <w:rFonts w:ascii="Times New Roman" w:eastAsia="SimSun" w:hAnsi="Times New Roman"/>
-          <w:b/>
-          <w:sz w:val="32"/>
-          <w:szCs w:val="32"/>
-          <w:lang w:eastAsia="zh-CN"/>
-        </w:rPr>
-        <w:sectPr>
-          <w:headerReference w:type="even" r:id="rId8"/>
-          <w:headerReference w:type="default" r:id="rId9"/>
-          <w:footerReference w:type="even" r:id="rId10"/>
-          <w:footerReference w:type="default" r:id="rId11"/>
-          <w:headerReference w:type="first" r:id="rId12"/>
-          <w:footerReference w:type="first" r:id="rId13"/>
-          <w:pgSz w:w="11907" w:h="16839" w:code="9"/>
-          <w:pgMar w:top="1077" w:right="1077" w:bottom="1077" w:left="1797" w:header="709" w:footer="709" w:gutter="0"/>
-          <w:cols w:space="720"/>
-          <w:titlePg/>
-          <w:docGrid w:linePitch="360"/>
-        </w:sectPr>
-      </w:pPr>
-    </w:p>
-    <w:p>
-      <w:pPr>
-        <w:spacing w:before="240" w:after="0" w:line="360" w:lineRule="auto"/>
-        <w:jc w:val="both"/>
-        <w:rPr>
-          <w:rFonts w:ascii="Times New Roman" w:eastAsia="Calibri" w:hAnsi="Times New Roman"/>
-          <w:b/>
-          <w:sz w:val="32"/>
-          <w:szCs w:val="32"/>
-          <w:lang w:eastAsia="zh-CN"/>
-        </w:rPr>
-      </w:pPr>
-      <w:r>
-        <w:rPr>
-          <w:rFonts w:ascii="Times New Roman" w:eastAsia="SimSun" w:hAnsi="Times New Roman"/>
-          <w:b/>
-          <w:sz w:val="32"/>
-          <w:szCs w:val="32"/>
-          <w:lang w:eastAsia="zh-CN"/>
-        </w:rPr>
-        <w:lastRenderedPageBreak/>
-        <w:t xml:space="preserve">CHAPTER </w:t>
-      </w:r>
-      <w:r>
-        <w:rPr>
-          <w:rFonts w:ascii="Times New Roman" w:eastAsia="Calibri" w:hAnsi="Times New Roman"/>
-          <w:b/>
-          <w:sz w:val="32"/>
-          <w:szCs w:val="32"/>
-          <w:lang w:eastAsia="zh-CN"/>
-        </w:rPr>
-        <w:t>4</w:t>
+        <w:t>) of windows text lock with Gabor filters, Morphology based thinning algorithm and many others.</w:t>
       </w:r>
     </w:p>
     <w:sectPr>
-      <w:headerReference w:type="default" r:id="rId14"/>
-      <w:footerReference w:type="default" r:id="rId15"/>
+      <w:headerReference w:type="default" r:id="rId8"/>
+      <w:footerReference w:type="default" r:id="rId9"/>
+      <w:footerReference w:type="first" r:id="rId10"/>
       <w:type w:val="continuous"/>
       <w:pgSz w:w="11907" w:h="16839" w:code="9"/>
-      <w:pgMar w:top="1077" w:right="1077" w:bottom="1077" w:left="1797" w:header="720" w:footer="142" w:gutter="0"/>
+      <w:pgMar w:top="1077" w:right="1077" w:bottom="1077" w:left="1797" w:header="709" w:footer="709" w:gutter="0"/>
       <w:cols w:space="720"/>
+      <w:titlePg/>
       <w:docGrid w:linePitch="360"/>
     </w:sectPr>
   </w:body>
@@ -1281,6 +1111,47 @@
 
 <file path=word/footer1.xml><?xml version="1.0" encoding="utf-8"?>
 <w:ftr xmlns:ve="http://schemas.openxmlformats.org/markup-compatibility/2006" xmlns:o="urn:schemas-microsoft-com:office:office" xmlns:r="http://schemas.openxmlformats.org/officeDocument/2006/relationships" xmlns:m="http://schemas.openxmlformats.org/officeDocument/2006/math" xmlns:v="urn:schemas-microsoft-com:vml" xmlns:wp="http://schemas.openxmlformats.org/drawingml/2006/wordprocessingDrawing" xmlns:w10="urn:schemas-microsoft-com:office:word" xmlns:w="http://schemas.openxmlformats.org/wordprocessingml/2006/main" xmlns:wne="http://schemas.microsoft.com/office/word/2006/wordml">
+  <w:p>
+    <w:pPr>
+      <w:pStyle w:val="Footer"/>
+      <w:pBdr>
+        <w:top w:val="thinThickSmallGap" w:sz="24" w:space="1" w:color="622423"/>
+      </w:pBdr>
+      <w:spacing w:before="200" w:after="0"/>
+      <w:rPr>
+        <w:rFonts w:ascii="Cambria" w:hAnsi="Cambria"/>
+      </w:rPr>
+    </w:pPr>
+    <w:r>
+      <w:rPr>
+        <w:rFonts w:ascii="Cambria" w:hAnsi="Cambria"/>
+      </w:rPr>
+      <w:t>Dept. of CSE, (M.Tech)</w:t>
+    </w:r>
+    <w:r>
+      <w:rPr>
+        <w:rFonts w:ascii="Cambria" w:hAnsi="Cambria"/>
+      </w:rPr>
+      <w:tab/>
+      <w:t>Jan - May 2016</w:t>
+    </w:r>
+    <w:r>
+      <w:rPr>
+        <w:rFonts w:ascii="Cambria" w:hAnsi="Cambria"/>
+      </w:rPr>
+      <w:tab/>
+      <w:t xml:space="preserve">Page </w:t>
+    </w:r>
+    <w:fldSimple w:instr=" PAGE   \* MERGEFORMAT ">
+      <w:r>
+        <w:rPr>
+          <w:rFonts w:ascii="Cambria" w:hAnsi="Cambria"/>
+          <w:noProof/>
+        </w:rPr>
+        <w:t>2</w:t>
+      </w:r>
+    </w:fldSimple>
+  </w:p>
   <w:p>
     <w:pPr>
       <w:pStyle w:val="Footer"/>
@@ -1301,14 +1172,6 @@
       <w:rPr>
         <w:rFonts w:ascii="Cambria" w:hAnsi="Cambria"/>
       </w:rPr>
-      <w:pPrChange w:id="1" w:author="Phani" w:date="2016-04-25T13:19:00Z">
-        <w:pPr>
-          <w:pStyle w:val="Footer"/>
-          <w:pBdr>
-            <w:top w:val="thinThickSmallGap" w:sz="24" w:space="1" w:color="622423"/>
-          </w:pBdr>
-        </w:pPr>
-      </w:pPrChange>
     </w:pPr>
     <w:r>
       <w:rPr>
@@ -1321,18 +1184,7 @@
         <w:rFonts w:ascii="Cambria" w:hAnsi="Cambria"/>
       </w:rPr>
       <w:tab/>
-    </w:r>
-    <w:r>
-      <w:rPr>
-        <w:rFonts w:ascii="Cambria" w:hAnsi="Cambria"/>
-      </w:rPr>
-      <w:t xml:space="preserve">Jan - </w:t>
-    </w:r>
-    <w:r>
-      <w:rPr>
-        <w:rFonts w:ascii="Cambria" w:hAnsi="Cambria"/>
-      </w:rPr>
-      <w:t>May 2016</w:t>
+      <w:t>Jan - May 2016</w:t>
     </w:r>
     <w:r>
       <w:rPr>
@@ -1347,84 +1199,10 @@
           <w:rFonts w:ascii="Cambria" w:hAnsi="Cambria"/>
           <w:noProof/>
         </w:rPr>
-        <w:t>2</w:t>
+        <w:t>1</w:t>
       </w:r>
     </w:fldSimple>
   </w:p>
-  <w:p>
-    <w:pPr>
-      <w:pStyle w:val="Footer"/>
-    </w:pPr>
-  </w:p>
-</w:ftr>
-</file>
-
-<file path=word/footer3.xml><?xml version="1.0" encoding="utf-8"?>
-<w:ftr xmlns:ve="http://schemas.openxmlformats.org/markup-compatibility/2006" xmlns:o="urn:schemas-microsoft-com:office:office" xmlns:r="http://schemas.openxmlformats.org/officeDocument/2006/relationships" xmlns:m="http://schemas.openxmlformats.org/officeDocument/2006/math" xmlns:v="urn:schemas-microsoft-com:vml" xmlns:wp="http://schemas.openxmlformats.org/drawingml/2006/wordprocessingDrawing" xmlns:w10="urn:schemas-microsoft-com:office:word" xmlns:w="http://schemas.openxmlformats.org/wordprocessingml/2006/main" xmlns:wne="http://schemas.microsoft.com/office/word/2006/wordml">
-  <w:p>
-    <w:pPr>
-      <w:pStyle w:val="Footer"/>
-      <w:pBdr>
-        <w:top w:val="thinThickSmallGap" w:sz="24" w:space="1" w:color="622423"/>
-      </w:pBdr>
-      <w:tabs>
-        <w:tab w:val="clear" w:pos="4513"/>
-      </w:tabs>
-      <w:spacing w:before="200" w:after="0"/>
-      <w:rPr>
-        <w:rFonts w:ascii="Cambria" w:hAnsi="Cambria"/>
-      </w:rPr>
-      <w:pPrChange w:id="2" w:author="Phani" w:date="2016-04-25T13:19:00Z">
-        <w:pPr>
-          <w:pStyle w:val="Footer"/>
-          <w:pBdr>
-            <w:top w:val="thinThickSmallGap" w:sz="24" w:space="1" w:color="622423"/>
-          </w:pBdr>
-          <w:tabs>
-            <w:tab w:val="clear" w:pos="4513"/>
-          </w:tabs>
-        </w:pPr>
-      </w:pPrChange>
-    </w:pPr>
-    <w:r>
-      <w:rPr>
-        <w:rFonts w:ascii="Cambria" w:hAnsi="Cambria"/>
-      </w:rPr>
-      <w:t xml:space="preserve">Dept. of CSE, (M.Tech)                                        </w:t>
-    </w:r>
-    <w:r>
-      <w:rPr>
-        <w:rFonts w:ascii="Cambria" w:hAnsi="Cambria"/>
-      </w:rPr>
-      <w:t>Jan - May 2016</w:t>
-    </w:r>
-    <w:r>
-      <w:rPr>
-        <w:rFonts w:ascii="Cambria" w:hAnsi="Cambria"/>
-      </w:rPr>
-      <w:tab/>
-      <w:t xml:space="preserve">Page </w:t>
-    </w:r>
-    <w:fldSimple w:instr=" PAGE   \* MERGEFORMAT ">
-      <w:r>
-        <w:rPr>
-          <w:rFonts w:ascii="Cambria" w:hAnsi="Cambria"/>
-          <w:noProof/>
-        </w:rPr>
-        <w:t>1</w:t>
-      </w:r>
-    </w:fldSimple>
-  </w:p>
-  <w:p>
-    <w:pPr>
-      <w:pStyle w:val="Footer"/>
-    </w:pPr>
-  </w:p>
-</w:ftr>
-</file>
-
-<file path=word/footer4.xml><?xml version="1.0" encoding="utf-8"?>
-<w:ftr xmlns:ve="http://schemas.openxmlformats.org/markup-compatibility/2006" xmlns:o="urn:schemas-microsoft-com:office:office" xmlns:r="http://schemas.openxmlformats.org/officeDocument/2006/relationships" xmlns:m="http://schemas.openxmlformats.org/officeDocument/2006/math" xmlns:v="urn:schemas-microsoft-com:vml" xmlns:wp="http://schemas.openxmlformats.org/drawingml/2006/wordprocessingDrawing" xmlns:w10="urn:schemas-microsoft-com:office:word" xmlns:w="http://schemas.openxmlformats.org/wordprocessingml/2006/main" xmlns:wne="http://schemas.microsoft.com/office/word/2006/wordml">
   <w:p>
     <w:pPr>
       <w:pStyle w:val="Footer"/>
@@ -1463,67 +1241,47 @@
   <w:p>
     <w:pPr>
       <w:pStyle w:val="Header"/>
-    </w:pPr>
-  </w:p>
-</w:hdr>
-</file>
-
-<file path=word/header2.xml><?xml version="1.0" encoding="utf-8"?>
-<w:hdr xmlns:ve="http://schemas.openxmlformats.org/markup-compatibility/2006" xmlns:o="urn:schemas-microsoft-com:office:office" xmlns:r="http://schemas.openxmlformats.org/officeDocument/2006/relationships" xmlns:m="http://schemas.openxmlformats.org/officeDocument/2006/math" xmlns:v="urn:schemas-microsoft-com:vml" xmlns:wp="http://schemas.openxmlformats.org/drawingml/2006/wordprocessingDrawing" xmlns:w10="urn:schemas-microsoft-com:office:word" xmlns:w="http://schemas.openxmlformats.org/wordprocessingml/2006/main" xmlns:wne="http://schemas.microsoft.com/office/word/2006/wordml">
-  <w:p>
-    <w:pPr>
-      <w:pStyle w:val="Header"/>
       <w:pBdr>
-        <w:bottom w:val="thickThinSmallGap" w:sz="24" w:space="1" w:color="622423"/>
+        <w:bottom w:val="thickThinSmallGap" w:sz="24" w:space="1" w:color="622423" w:themeColor="accent2" w:themeShade="7F"/>
       </w:pBdr>
-      <w:rPr>
-        <w:rFonts w:ascii="Times New Roman" w:hAnsi="Times New Roman"/>
-        <w:b/>
-        <w:sz w:val="16"/>
-        <w:szCs w:val="16"/>
-      </w:rPr>
     </w:pPr>
     <w:r>
       <w:rPr>
-        <w:rFonts w:ascii="Times New Roman" w:hAnsi="Times New Roman"/>
-        <w:b/>
+        <w:rFonts w:ascii="Times New Roman" w:eastAsiaTheme="majorEastAsia" w:hAnsi="Times New Roman" w:cs="Times New Roman"/>
         <w:sz w:val="20"/>
         <w:szCs w:val="20"/>
       </w:rPr>
-      <w:t>Project title Here</w:t>
+      <w:t>Cuckoo Filter Implementation for Fast Set-membership operations on Redis</w:t>
     </w:r>
     <w:r>
       <w:rPr>
-        <w:rFonts w:ascii="NimbusRomNo9L-Regu" w:hAnsi="NimbusRomNo9L-Regu" w:cs="NimbusRomNo9L-Regu"/>
-        <w:sz w:val="16"/>
-        <w:szCs w:val="16"/>
+        <w:rFonts w:ascii="Times New Roman" w:eastAsiaTheme="majorEastAsia" w:hAnsi="Times New Roman" w:cs="Times New Roman"/>
+        <w:sz w:val="20"/>
+        <w:szCs w:val="20"/>
+      </w:rPr>
+      <w:t xml:space="preserve"> </w:t>
+    </w:r>
+    <w:r>
+      <w:rPr>
+        <w:rFonts w:ascii="Times New Roman" w:eastAsiaTheme="majorEastAsia" w:hAnsi="Times New Roman" w:cs="Times New Roman"/>
+        <w:sz w:val="20"/>
+        <w:szCs w:val="20"/>
       </w:rPr>
       <w:tab/>
     </w:r>
-    <w:ins w:id="0" w:author="Phani" w:date="2016-04-25T13:20:00Z">
-      <w:r>
-        <w:rPr>
-          <w:rFonts w:ascii="NimbusRomNo9L-Regu" w:hAnsi="NimbusRomNo9L-Regu" w:cs="NimbusRomNo9L-Regu"/>
-          <w:sz w:val="16"/>
-          <w:szCs w:val="16"/>
-        </w:rPr>
-        <w:tab/>
-      </w:r>
-    </w:ins>
     <w:r>
       <w:rPr>
-        <w:rFonts w:ascii="Times New Roman" w:hAnsi="Times New Roman"/>
-        <w:b/>
+        <w:rFonts w:ascii="Times New Roman" w:eastAsiaTheme="majorEastAsia" w:hAnsi="Times New Roman" w:cs="Times New Roman"/>
         <w:noProof/>
-        <w:sz w:val="16"/>
-        <w:szCs w:val="16"/>
+        <w:sz w:val="20"/>
+        <w:szCs w:val="20"/>
         <w:lang w:val="en-IN" w:eastAsia="en-IN"/>
       </w:rPr>
       <w:drawing>
         <wp:inline distT="0" distB="0" distL="0" distR="0">
           <wp:extent cx="438150" cy="400050"/>
           <wp:effectExtent l="19050" t="0" r="0" b="0"/>
-          <wp:docPr id="1" name="Picture 1" descr="PESIT logo"/>
+          <wp:docPr id="5" name="Picture 1" descr="PESIT logo"/>
           <wp:cNvGraphicFramePr>
             <a:graphicFrameLocks xmlns:a="http://schemas.openxmlformats.org/drawingml/2006/main" noChangeAspect="1"/>
           </wp:cNvGraphicFramePr>
@@ -1565,26 +1323,6 @@
         </wp:inline>
       </w:drawing>
     </w:r>
-  </w:p>
-</w:hdr>
-</file>
-
-<file path=word/header3.xml><?xml version="1.0" encoding="utf-8"?>
-<w:hdr xmlns:ve="http://schemas.openxmlformats.org/markup-compatibility/2006" xmlns:o="urn:schemas-microsoft-com:office:office" xmlns:r="http://schemas.openxmlformats.org/officeDocument/2006/relationships" xmlns:m="http://schemas.openxmlformats.org/officeDocument/2006/math" xmlns:v="urn:schemas-microsoft-com:vml" xmlns:wp="http://schemas.openxmlformats.org/drawingml/2006/wordprocessingDrawing" xmlns:w10="urn:schemas-microsoft-com:office:word" xmlns:w="http://schemas.openxmlformats.org/wordprocessingml/2006/main" xmlns:wne="http://schemas.microsoft.com/office/word/2006/wordml">
-  <w:p>
-    <w:pPr>
-      <w:pStyle w:val="Header"/>
-    </w:pPr>
-  </w:p>
-</w:hdr>
-</file>
-
-<file path=word/header4.xml><?xml version="1.0" encoding="utf-8"?>
-<w:hdr xmlns:ve="http://schemas.openxmlformats.org/markup-compatibility/2006" xmlns:o="urn:schemas-microsoft-com:office:office" xmlns:r="http://schemas.openxmlformats.org/officeDocument/2006/relationships" xmlns:m="http://schemas.openxmlformats.org/officeDocument/2006/math" xmlns:v="urn:schemas-microsoft-com:vml" xmlns:wp="http://schemas.openxmlformats.org/drawingml/2006/wordprocessingDrawing" xmlns:w10="urn:schemas-microsoft-com:office:word" xmlns:w="http://schemas.openxmlformats.org/wordprocessingml/2006/main" xmlns:wne="http://schemas.microsoft.com/office/word/2006/wordml">
-  <w:p>
-    <w:pPr>
-      <w:pStyle w:val="Header"/>
-    </w:pPr>
   </w:p>
 </w:hdr>
 </file>
@@ -6252,7 +5990,7 @@
 </file>
 
 <file path=customXml/itemProps1.xml><?xml version="1.0" encoding="utf-8"?>
-<ds:datastoreItem xmlns:ds="http://schemas.openxmlformats.org/officeDocument/2006/customXml" ds:itemID="{C0CB215B-BF4D-4D59-8BA1-C7AE021C8952}">
+<ds:datastoreItem xmlns:ds="http://schemas.openxmlformats.org/officeDocument/2006/customXml" ds:itemID="{1FE9C9A2-9CA0-47DF-8947-3C449A155D50}">
   <ds:schemaRefs>
     <ds:schemaRef ds:uri="http://schemas.openxmlformats.org/officeDocument/2006/bibliography"/>
   </ds:schemaRefs>

</xml_diff>